<commit_message>
Meetrapporten week 3 & 5
Meetrapporten week 3 & 5
</commit_message>
<xml_diff>
--- a/meetrapporten/working/Meetrapport practicum week 3 - edge detection.docx
+++ b/meetrapporten/working/Meetrapport practicum week 3 - edge detection.docx
@@ -10,18 +10,8 @@
         <w:t xml:space="preserve">Meetrapport </w:t>
       </w:r>
       <w:r>
-        <w:t xml:space="preserve">practicum week 3  -  </w:t>
+        <w:t>practicum week 3  -  Edge detection</w:t>
       </w:r>
-      <w:proofErr w:type="spellStart"/>
-      <w:r>
-        <w:t>Edge</w:t>
-      </w:r>
-      <w:proofErr w:type="spellEnd"/>
-      <w:r>
-        <w:t xml:space="preserve"> detection</w:t>
-      </w:r>
-      <w:bookmarkStart w:id="0" w:name="_GoBack"/>
-      <w:bookmarkEnd w:id="0"/>
     </w:p>
     <w:p>
       <w:pPr>
@@ -33,13 +23,8 @@
     </w:p>
     <w:p>
       <w:r>
-        <w:t xml:space="preserve">Danny </w:t>
+        <w:t>Danny Horvath</w:t>
       </w:r>
-      <w:proofErr w:type="spellStart"/>
-      <w:r>
-        <w:t>Horvath</w:t>
-      </w:r>
-      <w:proofErr w:type="spellEnd"/>
     </w:p>
     <w:p>
       <w:r>
@@ -98,11 +83,101 @@
         <w:t>Resultaten</w:t>
       </w:r>
     </w:p>
-    <w:p>
-      <w:r>
-        <w:t>Geef de meetresultaten overzichtelijk weer in de vorm van een tabel en/of diagram.</w:t>
-      </w:r>
-    </w:p>
+    <w:p/>
+    <w:tbl>
+      <w:tblPr>
+        <w:tblStyle w:val="Tabelraster"/>
+        <w:tblW w:w="0" w:type="auto"/>
+        <w:tblLook w:val="04A0" w:firstRow="1" w:lastRow="0" w:firstColumn="1" w:lastColumn="0" w:noHBand="0" w:noVBand="1"/>
+      </w:tblPr>
+      <w:tblGrid>
+        <w:gridCol w:w="4750"/>
+        <w:gridCol w:w="4750"/>
+      </w:tblGrid>
+      <w:tr>
+        <w:tc>
+          <w:tcPr>
+            <w:tcW w:w="4750" w:type="dxa"/>
+          </w:tcPr>
+          <w:p>
+            <w:pPr>
+              <w:rPr>
+                <w:b/>
+              </w:rPr>
+            </w:pPr>
+            <w:r>
+              <w:rPr>
+                <w:b/>
+              </w:rPr>
+              <w:t>Methode</w:t>
+            </w:r>
+          </w:p>
+        </w:tc>
+        <w:tc>
+          <w:tcPr>
+            <w:tcW w:w="4750" w:type="dxa"/>
+          </w:tcPr>
+          <w:p>
+            <w:pPr>
+              <w:rPr>
+                <w:b/>
+              </w:rPr>
+            </w:pPr>
+            <w:r>
+              <w:rPr>
+                <w:b/>
+              </w:rPr>
+              <w:t>Geheugengebruik</w:t>
+            </w:r>
+          </w:p>
+        </w:tc>
+      </w:tr>
+      <w:tr>
+        <w:tc>
+          <w:tcPr>
+            <w:tcW w:w="4750" w:type="dxa"/>
+          </w:tcPr>
+          <w:p>
+            <w:r>
+              <w:t>Default</w:t>
+            </w:r>
+          </w:p>
+        </w:tc>
+        <w:tc>
+          <w:tcPr>
+            <w:tcW w:w="4750" w:type="dxa"/>
+          </w:tcPr>
+          <w:p>
+            <w:r>
+              <w:t>1808 kB</w:t>
+            </w:r>
+          </w:p>
+        </w:tc>
+      </w:tr>
+      <w:tr>
+        <w:tc>
+          <w:tcPr>
+            <w:tcW w:w="4750" w:type="dxa"/>
+          </w:tcPr>
+          <w:p>
+            <w:r>
+              <w:t>Onze methode</w:t>
+            </w:r>
+          </w:p>
+        </w:tc>
+        <w:tc>
+          <w:tcPr>
+            <w:tcW w:w="4750" w:type="dxa"/>
+          </w:tcPr>
+          <w:p>
+            <w:r>
+              <w:t>1837 kB</w:t>
+            </w:r>
+          </w:p>
+        </w:tc>
+      </w:tr>
+    </w:tbl>
+    <w:p/>
     <w:p>
       <w:pPr>
         <w:pStyle w:val="Kop2"/>
@@ -126,7 +201,7 @@
     </w:p>
     <w:p>
       <w:r>
-        <w:t>Geef aan welke conclusie kan worden getrokken uit de verwerking van de meetresultaten.</w:t>
+        <w:t>Zoals al in de hypothese verwacht was is het verschil vrij klein we zien wel dat ons programma iets meer geheugen gebruikt.</w:t>
       </w:r>
     </w:p>
     <w:p>
@@ -139,8 +214,10 @@
     </w:p>
     <w:p>
       <w:r>
-        <w:t>Leg een verband tussen de getrokken conclusie en het doel van het experiment (en de hypothese). Ga daarbij ook in op bijvoorbeeld de meetonzekerheid als gevolg van de gebruikte meetmethoden of eventuele meetfouten.</w:t>
+        <w:t>We zien dat ons programma wat meer geheugen gebruikt, dit is echt een gemiddelde uit 10 metingen het verschil kan iets kleiner of groter worden naarmate er meer metingen worden verricht.</w:t>
       </w:r>
+      <w:bookmarkStart w:id="0" w:name="_GoBack"/>
+      <w:bookmarkEnd w:id="0"/>
     </w:p>
     <w:sectPr>
       <w:pgSz w:w="12240" w:h="15840"/>
@@ -1115,6 +1192,32 @@
       <w:color w:val="365F91" w:themeColor="accent1" w:themeShade="BF"/>
     </w:rPr>
   </w:style>
+  <w:style w:type="table" w:styleId="Tabelraster">
+    <w:name w:val="Table Grid"/>
+    <w:basedOn w:val="Standaardtabel"/>
+    <w:uiPriority w:val="59"/>
+    <w:rsid w:val="00055F0A"/>
+    <w:pPr>
+      <w:spacing w:after="0" w:line="240" w:lineRule="auto"/>
+    </w:pPr>
+    <w:tblPr>
+      <w:tblInd w:w="0" w:type="dxa"/>
+      <w:tblBorders>
+        <w:top w:val="single" w:sz="4" w:space="0" w:color="auto"/>
+        <w:left w:val="single" w:sz="4" w:space="0" w:color="auto"/>
+        <w:bottom w:val="single" w:sz="4" w:space="0" w:color="auto"/>
+        <w:right w:val="single" w:sz="4" w:space="0" w:color="auto"/>
+        <w:insideH w:val="single" w:sz="4" w:space="0" w:color="auto"/>
+        <w:insideV w:val="single" w:sz="4" w:space="0" w:color="auto"/>
+      </w:tblBorders>
+      <w:tblCellMar>
+        <w:top w:w="0" w:type="dxa"/>
+        <w:left w:w="108" w:type="dxa"/>
+        <w:bottom w:w="0" w:type="dxa"/>
+        <w:right w:w="108" w:type="dxa"/>
+      </w:tblCellMar>
+    </w:tblPr>
+  </w:style>
 </w:styles>
 </file>
 
@@ -1951,6 +2054,32 @@
       <w:rFonts w:asciiTheme="majorHAnsi" w:hAnsiTheme="majorHAnsi"/>
       <w:color w:val="365F91" w:themeColor="accent1" w:themeShade="BF"/>
     </w:rPr>
+  </w:style>
+  <w:style w:type="table" w:styleId="Tabelraster">
+    <w:name w:val="Table Grid"/>
+    <w:basedOn w:val="Standaardtabel"/>
+    <w:uiPriority w:val="59"/>
+    <w:rsid w:val="00055F0A"/>
+    <w:pPr>
+      <w:spacing w:after="0" w:line="240" w:lineRule="auto"/>
+    </w:pPr>
+    <w:tblPr>
+      <w:tblInd w:w="0" w:type="dxa"/>
+      <w:tblBorders>
+        <w:top w:val="single" w:sz="4" w:space="0" w:color="auto"/>
+        <w:left w:val="single" w:sz="4" w:space="0" w:color="auto"/>
+        <w:bottom w:val="single" w:sz="4" w:space="0" w:color="auto"/>
+        <w:right w:val="single" w:sz="4" w:space="0" w:color="auto"/>
+        <w:insideH w:val="single" w:sz="4" w:space="0" w:color="auto"/>
+        <w:insideV w:val="single" w:sz="4" w:space="0" w:color="auto"/>
+      </w:tblBorders>
+      <w:tblCellMar>
+        <w:top w:w="0" w:type="dxa"/>
+        <w:left w:w="108" w:type="dxa"/>
+        <w:bottom w:w="0" w:type="dxa"/>
+        <w:right w:w="108" w:type="dxa"/>
+      </w:tblCellMar>
+    </w:tblPr>
   </w:style>
 </w:styles>
 </file>
@@ -2241,6 +2370,15 @@
 </file>
 
 <file path=customXml/item1.xml><?xml version="1.0" encoding="utf-8"?>
+<?mso-contentType ?>
+<FormTemplates xmlns="http://schemas.microsoft.com/sharepoint/v3/contenttype/forms">
+  <Display>DocumentLibraryForm</Display>
+  <Edit>DocumentLibraryForm</Edit>
+  <New>DocumentLibraryForm</New>
+</FormTemplates>
+</file>
+
+<file path=customXml/item2.xml><?xml version="1.0" encoding="utf-8"?>
 <ct:contentTypeSchema xmlns:ct="http://schemas.microsoft.com/office/2006/metadata/contentType" xmlns:ma="http://schemas.microsoft.com/office/2006/metadata/properties/metaAttributes" ct:_="" ma:_="" ma:contentTypeName="Document" ma:contentTypeID="0x0101007FC650FC05AF1E4186813CC1DBE901B1" ma:contentTypeVersion="" ma:contentTypeDescription="Een nieuw document maken." ma:contentTypeScope="" ma:versionID="a9816d727a275457f365a1d6559b1d55">
   <xsd:schema xmlns:xsd="http://www.w3.org/2001/XMLSchema" xmlns:xs="http://www.w3.org/2001/XMLSchema" xmlns:p="http://schemas.microsoft.com/office/2006/metadata/properties" xmlns:ns2="9ab5e87a-ed8e-45a5-9793-059f67398425" targetNamespace="http://schemas.microsoft.com/office/2006/metadata/properties" ma:root="true" ma:fieldsID="e36a552b910c1cdf142adc90bba5ebe9" ns2:_="">
     <xsd:import namespace="9ab5e87a-ed8e-45a5-9793-059f67398425"/>
@@ -2401,7 +2539,7 @@
 </ct:contentTypeSchema>
 </file>
 
-<file path=customXml/item2.xml><?xml version="1.0" encoding="utf-8"?>
+<file path=customXml/item3.xml><?xml version="1.0" encoding="utf-8"?>
 <p:properties xmlns:p="http://schemas.microsoft.com/office/2006/metadata/properties" xmlns:xsi="http://www.w3.org/2001/XMLSchema-instance" xmlns:pc="http://schemas.microsoft.com/office/infopath/2007/PartnerControls">
   <documentManagement>
     <Volgorde_x0020_Documenten xmlns="9ab5e87a-ed8e-45a5-9793-059f67398425">9999</Volgorde_x0020_Documenten>
@@ -2411,16 +2549,15 @@
 </p:properties>
 </file>
 
-<file path=customXml/item3.xml><?xml version="1.0" encoding="utf-8"?>
-<?mso-contentType ?>
-<FormTemplates xmlns="http://schemas.microsoft.com/sharepoint/v3/contenttype/forms">
-  <Display>DocumentLibraryForm</Display>
-  <Edit>DocumentLibraryForm</Edit>
-  <New>DocumentLibraryForm</New>
-</FormTemplates>
+<file path=customXml/itemProps1.xml><?xml version="1.0" encoding="utf-8"?>
+<ds:datastoreItem xmlns:ds="http://schemas.openxmlformats.org/officeDocument/2006/customXml" ds:itemID="{4F00028A-2031-40D5-B285-8B050A579A4B}">
+  <ds:schemaRefs>
+    <ds:schemaRef ds:uri="http://schemas.microsoft.com/sharepoint/v3/contenttype/forms"/>
+  </ds:schemaRefs>
+</ds:datastoreItem>
 </file>
 
-<file path=customXml/itemProps1.xml><?xml version="1.0" encoding="utf-8"?>
+<file path=customXml/itemProps2.xml><?xml version="1.0" encoding="utf-8"?>
 <ds:datastoreItem xmlns:ds="http://schemas.openxmlformats.org/officeDocument/2006/customXml" ds:itemID="{F9A7C657-2AC6-4A3E-9165-94FCA7697501}">
   <ds:schemaRefs>
     <ds:schemaRef ds:uri="http://schemas.microsoft.com/office/2006/metadata/contentType"/>
@@ -2438,7 +2575,7 @@
 </ds:datastoreItem>
 </file>
 
-<file path=customXml/itemProps2.xml><?xml version="1.0" encoding="utf-8"?>
+<file path=customXml/itemProps3.xml><?xml version="1.0" encoding="utf-8"?>
 <ds:datastoreItem xmlns:ds="http://schemas.openxmlformats.org/officeDocument/2006/customXml" ds:itemID="{58168951-44E0-4136-8F92-FF175DCC12B0}">
   <ds:schemaRefs>
     <ds:schemaRef ds:uri="http://schemas.microsoft.com/office/2006/metadata/properties"/>
@@ -2446,12 +2583,4 @@
     <ds:schemaRef ds:uri="9ab5e87a-ed8e-45a5-9793-059f67398425"/>
   </ds:schemaRefs>
 </ds:datastoreItem>
-</file>
-
-<file path=customXml/itemProps3.xml><?xml version="1.0" encoding="utf-8"?>
-<ds:datastoreItem xmlns:ds="http://schemas.openxmlformats.org/officeDocument/2006/customXml" ds:itemID="{4F00028A-2031-40D5-B285-8B050A579A4B}">
-  <ds:schemaRefs>
-    <ds:schemaRef ds:uri="http://schemas.microsoft.com/sharepoint/v3/contenttype/forms"/>
-  </ds:schemaRefs>
-</ds:datastoreItem>
 </file>
</xml_diff>